<commit_message>
version 1.1.1 description added to manual
</commit_message>
<xml_diff>
--- a/manual.docx
+++ b/manual.docx
@@ -125,7 +125,25 @@
           <w:color w:val="C00000"/>
           <w:lang w:val="en-GB"/>
         </w:rPr>
-        <w:t>.0 (</w:t>
+        <w:t>.</w:t>
+      </w:r>
+      <w:r>
+        <w:rPr>
+          <w:b/>
+          <w:bCs/>
+          <w:color w:val="C00000"/>
+          <w:lang w:val="en-GB"/>
+        </w:rPr>
+        <w:t>1</w:t>
+      </w:r>
+      <w:r>
+        <w:rPr>
+          <w:b/>
+          <w:bCs/>
+          <w:color w:val="C00000"/>
+          <w:lang w:val="en-GB"/>
+        </w:rPr>
+        <w:t xml:space="preserve"> (</w:t>
       </w:r>
       <w:r>
         <w:rPr>
@@ -630,6 +648,142 @@
           <w:szCs w:val="18"/>
           <w:lang w:val="en-GB"/>
         </w:rPr>
+        <w:t>1</w:t>
+      </w:r>
+      <w:r>
+        <w:rPr>
+          <w:b/>
+          <w:bCs/>
+          <w:color w:val="C00000"/>
+          <w:sz w:val="18"/>
+          <w:szCs w:val="18"/>
+          <w:lang w:val="en-GB"/>
+        </w:rPr>
+        <w:t>.</w:t>
+      </w:r>
+      <w:r>
+        <w:rPr>
+          <w:b/>
+          <w:bCs/>
+          <w:color w:val="C00000"/>
+          <w:sz w:val="18"/>
+          <w:szCs w:val="18"/>
+          <w:lang w:val="en-GB"/>
+        </w:rPr>
+        <w:t>1</w:t>
+      </w:r>
+      <w:r>
+        <w:rPr>
+          <w:b/>
+          <w:bCs/>
+          <w:color w:val="C00000"/>
+          <w:sz w:val="18"/>
+          <w:szCs w:val="18"/>
+          <w:lang w:val="en-GB"/>
+        </w:rPr>
+        <w:t xml:space="preserve"> (202411</w:t>
+      </w:r>
+      <w:r>
+        <w:rPr>
+          <w:b/>
+          <w:bCs/>
+          <w:color w:val="C00000"/>
+          <w:sz w:val="18"/>
+          <w:szCs w:val="18"/>
+          <w:lang w:val="en-GB"/>
+        </w:rPr>
+        <w:t>27</w:t>
+      </w:r>
+      <w:r>
+        <w:rPr>
+          <w:b/>
+          <w:bCs/>
+          <w:color w:val="C00000"/>
+          <w:sz w:val="18"/>
+          <w:szCs w:val="18"/>
+          <w:lang w:val="en-GB"/>
+        </w:rPr>
+        <w:t>)</w:t>
+      </w:r>
+    </w:p>
+    <w:p>
+      <w:pPr>
+        <w:spacing w:after="0" w:line="240" w:lineRule="auto"/>
+        <w:rPr>
+          <w:sz w:val="18"/>
+          <w:szCs w:val="18"/>
+          <w:lang w:val="en-US"/>
+        </w:rPr>
+      </w:pPr>
+      <w:r>
+        <w:rPr>
+          <w:sz w:val="18"/>
+          <w:szCs w:val="18"/>
+          <w:lang w:val="en-US"/>
+        </w:rPr>
+        <w:t xml:space="preserve">A minor </w:t>
+      </w:r>
+      <w:r>
+        <w:rPr>
+          <w:sz w:val="18"/>
+          <w:szCs w:val="18"/>
+          <w:lang w:val="en-US"/>
+        </w:rPr>
+        <w:t>bug fixed in root finding routine</w:t>
+      </w:r>
+      <w:r>
+        <w:rPr>
+          <w:sz w:val="18"/>
+          <w:szCs w:val="18"/>
+          <w:lang w:val="en-US"/>
+        </w:rPr>
+        <w:t>.</w:t>
+      </w:r>
+    </w:p>
+    <w:p>
+      <w:pPr>
+        <w:spacing w:after="0" w:line="240" w:lineRule="auto"/>
+        <w:rPr>
+          <w:b/>
+          <w:bCs/>
+          <w:sz w:val="18"/>
+          <w:szCs w:val="18"/>
+          <w:lang w:val="en-GB"/>
+        </w:rPr>
+      </w:pPr>
+    </w:p>
+    <w:p>
+      <w:pPr>
+        <w:spacing w:after="0" w:line="240" w:lineRule="auto"/>
+        <w:rPr>
+          <w:b/>
+          <w:bCs/>
+          <w:color w:val="C00000"/>
+          <w:sz w:val="18"/>
+          <w:szCs w:val="18"/>
+          <w:lang w:val="en-GB"/>
+        </w:rPr>
+      </w:pPr>
+      <w:r>
+        <w:rPr>
+          <w:b/>
+          <w:bCs/>
+          <w:color w:val="C00000"/>
+          <w:sz w:val="18"/>
+          <w:szCs w:val="18"/>
+          <w:lang w:val="en-GB"/>
+        </w:rPr>
+        <w:t>1.</w:t>
+      </w:r>
+      <w:r>
+        <w:rPr>
+          <w:b/>
+          <w:bCs/>
+          <w:color w:val="C00000"/>
+          <w:sz w:val="18"/>
+          <w:szCs w:val="18"/>
+          <w:lang w:val="en-GB"/>
+        </w:rPr>
         <w:t>2</w:t>
       </w:r>
       <w:r>
@@ -652,7 +806,18 @@
           <w:szCs w:val="18"/>
           <w:lang w:val="en-GB"/>
         </w:rPr>
-        <w:t>0 (20241204)</w:t>
+        <w:t>1</w:t>
+      </w:r>
+      <w:r>
+        <w:rPr>
+          <w:b/>
+          <w:bCs/>
+          <w:color w:val="C00000"/>
+          <w:sz w:val="18"/>
+          <w:szCs w:val="18"/>
+          <w:lang w:val="en-GB"/>
+        </w:rPr>
+        <w:t xml:space="preserve"> (20241204)</w:t>
       </w:r>
     </w:p>
     <w:p>

</xml_diff>

<commit_message>
v1.3.0 plastic model added + bug in t91 properties fixed
</commit_message>
<xml_diff>
--- a/manual.docx
+++ b/manual.docx
@@ -116,7 +116,7 @@
           <w:color w:val="C00000"/>
           <w:lang w:val="en-GB"/>
         </w:rPr>
-        <w:t>2</w:t>
+        <w:t>3</w:t>
       </w:r>
       <w:r>
         <w:rPr>
@@ -152,7 +152,7 @@
           <w:color w:val="C00000"/>
           <w:lang w:val="en-GB"/>
         </w:rPr>
-        <w:t>2024</w:t>
+        <w:t>202</w:t>
       </w:r>
       <w:r>
         <w:rPr>
@@ -161,6 +161,15 @@
           <w:color w:val="C00000"/>
           <w:lang w:val="en-GB"/>
         </w:rPr>
+        <w:t>50</w:t>
+      </w:r>
+      <w:r>
+        <w:rPr>
+          <w:b/>
+          <w:bCs/>
+          <w:color w:val="C00000"/>
+          <w:lang w:val="en-GB"/>
+        </w:rPr>
         <w:t>1</w:t>
       </w:r>
       <w:r>
@@ -170,7 +179,7 @@
           <w:color w:val="C00000"/>
           <w:lang w:val="en-GB"/>
         </w:rPr>
-        <w:t>204</w:t>
+        <w:t>23</w:t>
       </w:r>
       <w:r>
         <w:rPr>
@@ -354,7 +363,23 @@
           <w:szCs w:val="18"/>
           <w:lang w:val="en-GB"/>
         </w:rPr>
-        <w:t>Fiel FRED_.f90 with the old FRED code was removed</w:t>
+        <w:t>Fil</w:t>
+      </w:r>
+      <w:r>
+        <w:rPr>
+          <w:sz w:val="18"/>
+          <w:szCs w:val="18"/>
+          <w:lang w:val="en-GB"/>
+        </w:rPr>
+        <w:t>e</w:t>
+      </w:r>
+      <w:r>
+        <w:rPr>
+          <w:sz w:val="18"/>
+          <w:szCs w:val="18"/>
+          <w:lang w:val="en-GB"/>
+        </w:rPr>
+        <w:t xml:space="preserve"> FRED_.f90 with the old FRED code was removed</w:t>
       </w:r>
     </w:p>
     <w:p>
@@ -864,6 +889,159 @@
           <w:lang w:val="en-GB"/>
         </w:rPr>
       </w:pPr>
+    </w:p>
+    <w:p>
+      <w:pPr>
+        <w:spacing w:after="0" w:line="240" w:lineRule="auto"/>
+        <w:rPr>
+          <w:b/>
+          <w:bCs/>
+          <w:color w:val="C00000"/>
+          <w:sz w:val="18"/>
+          <w:szCs w:val="18"/>
+          <w:lang w:val="en-GB"/>
+        </w:rPr>
+      </w:pPr>
+      <w:r>
+        <w:rPr>
+          <w:b/>
+          <w:bCs/>
+          <w:color w:val="C00000"/>
+          <w:sz w:val="18"/>
+          <w:szCs w:val="18"/>
+          <w:lang w:val="en-GB"/>
+        </w:rPr>
+        <w:t>1.</w:t>
+      </w:r>
+      <w:r>
+        <w:rPr>
+          <w:b/>
+          <w:bCs/>
+          <w:color w:val="C00000"/>
+          <w:sz w:val="18"/>
+          <w:szCs w:val="18"/>
+          <w:lang w:val="en-GB"/>
+        </w:rPr>
+        <w:t>3</w:t>
+      </w:r>
+      <w:r>
+        <w:rPr>
+          <w:b/>
+          <w:bCs/>
+          <w:color w:val="C00000"/>
+          <w:sz w:val="18"/>
+          <w:szCs w:val="18"/>
+          <w:lang w:val="en-GB"/>
+        </w:rPr>
+        <w:t>.</w:t>
+      </w:r>
+      <w:r>
+        <w:rPr>
+          <w:b/>
+          <w:bCs/>
+          <w:color w:val="C00000"/>
+          <w:sz w:val="18"/>
+          <w:szCs w:val="18"/>
+          <w:lang w:val="en-GB"/>
+        </w:rPr>
+        <w:t>0 (202</w:t>
+      </w:r>
+      <w:r>
+        <w:rPr>
+          <w:b/>
+          <w:bCs/>
+          <w:color w:val="C00000"/>
+          <w:sz w:val="18"/>
+          <w:szCs w:val="18"/>
+          <w:lang w:val="en-GB"/>
+        </w:rPr>
+        <w:t>50</w:t>
+      </w:r>
+      <w:r>
+        <w:rPr>
+          <w:b/>
+          <w:bCs/>
+          <w:color w:val="C00000"/>
+          <w:sz w:val="18"/>
+          <w:szCs w:val="18"/>
+          <w:lang w:val="en-GB"/>
+        </w:rPr>
+        <w:t>12</w:t>
+      </w:r>
+      <w:r>
+        <w:rPr>
+          <w:b/>
+          <w:bCs/>
+          <w:color w:val="C00000"/>
+          <w:sz w:val="18"/>
+          <w:szCs w:val="18"/>
+          <w:lang w:val="en-GB"/>
+        </w:rPr>
+        <w:t>3</w:t>
+      </w:r>
+      <w:r>
+        <w:rPr>
+          <w:b/>
+          <w:bCs/>
+          <w:color w:val="C00000"/>
+          <w:sz w:val="18"/>
+          <w:szCs w:val="18"/>
+          <w:lang w:val="en-GB"/>
+        </w:rPr>
+        <w:t>)</w:t>
+      </w:r>
+    </w:p>
+    <w:p>
+      <w:pPr>
+        <w:spacing w:after="0" w:line="240" w:lineRule="auto"/>
+        <w:rPr>
+          <w:sz w:val="18"/>
+          <w:szCs w:val="18"/>
+          <w:lang w:val="en-GB"/>
+        </w:rPr>
+      </w:pPr>
+      <w:r>
+        <w:rPr>
+          <w:sz w:val="18"/>
+          <w:szCs w:val="18"/>
+          <w:lang w:val="en-GB"/>
+        </w:rPr>
+        <w:t xml:space="preserve">1. </w:t>
+      </w:r>
+      <w:r>
+        <w:rPr>
+          <w:sz w:val="18"/>
+          <w:szCs w:val="18"/>
+          <w:lang w:val="en-GB"/>
+        </w:rPr>
+        <w:t>Clad plastic deformation model added. To be checked, validated, and improved.</w:t>
+      </w:r>
+    </w:p>
+    <w:p>
+      <w:pPr>
+        <w:spacing w:after="0" w:line="240" w:lineRule="auto"/>
+        <w:rPr>
+          <w:sz w:val="18"/>
+          <w:szCs w:val="18"/>
+          <w:lang w:val="en-GB"/>
+        </w:rPr>
+      </w:pPr>
+      <w:r>
+        <w:rPr>
+          <w:sz w:val="18"/>
+          <w:szCs w:val="18"/>
+          <w:lang w:val="en-GB"/>
+        </w:rPr>
+        <w:t xml:space="preserve">2. </w:t>
+      </w:r>
+      <w:r>
+        <w:rPr>
+          <w:sz w:val="18"/>
+          <w:szCs w:val="18"/>
+          <w:lang w:val="en-GB"/>
+        </w:rPr>
+        <w:t>The bug with yield strength properties of the material t91 fixed (yield strength was undefined for temperatures above 600 K).</w:t>
+      </w:r>
     </w:p>
     <w:p>
       <w:pPr>

</xml_diff>

<commit_message>
v1.4.1 maxtab increased from 50 to 100
</commit_message>
<xml_diff>
--- a/manual.docx
+++ b/manual.docx
@@ -134,7 +134,7 @@
           <w:color w:val="C00000"/>
           <w:lang w:val="en-GB"/>
         </w:rPr>
-        <w:t>0</w:t>
+        <w:t>1</w:t>
       </w:r>
       <w:r>
         <w:rPr>
@@ -188,7 +188,7 @@
           <w:color w:val="C00000"/>
           <w:lang w:val="en-GB"/>
         </w:rPr>
-        <w:t>2</w:t>
+        <w:t>3</w:t>
       </w:r>
       <w:r>
         <w:rPr>
@@ -1229,6 +1229,132 @@
           <w:lang w:val="en-GB"/>
         </w:rPr>
         <w:t>card 000001 Options are extended for relative tolerance rtol and 7 absolute tolerances as described above (see options card description in the manual for keywords and default values).</w:t>
+      </w:r>
+    </w:p>
+    <w:p>
+      <w:pPr>
+        <w:spacing w:after="0" w:line="240" w:lineRule="auto"/>
+        <w:rPr>
+          <w:sz w:val="18"/>
+          <w:szCs w:val="18"/>
+          <w:lang w:val="en-GB"/>
+        </w:rPr>
+      </w:pPr>
+    </w:p>
+    <w:p>
+      <w:pPr>
+        <w:spacing w:after="0" w:line="240" w:lineRule="auto"/>
+        <w:rPr>
+          <w:b/>
+          <w:bCs/>
+          <w:color w:val="C00000"/>
+          <w:sz w:val="18"/>
+          <w:szCs w:val="18"/>
+          <w:lang w:val="en-GB"/>
+        </w:rPr>
+      </w:pPr>
+      <w:r>
+        <w:rPr>
+          <w:b/>
+          <w:bCs/>
+          <w:color w:val="C00000"/>
+          <w:sz w:val="18"/>
+          <w:szCs w:val="18"/>
+          <w:lang w:val="en-GB"/>
+        </w:rPr>
+        <w:t>1.</w:t>
+      </w:r>
+      <w:r>
+        <w:rPr>
+          <w:b/>
+          <w:bCs/>
+          <w:color w:val="C00000"/>
+          <w:sz w:val="18"/>
+          <w:szCs w:val="18"/>
+          <w:lang w:val="en-GB"/>
+        </w:rPr>
+        <w:t>4</w:t>
+      </w:r>
+      <w:r>
+        <w:rPr>
+          <w:b/>
+          <w:bCs/>
+          <w:color w:val="C00000"/>
+          <w:sz w:val="18"/>
+          <w:szCs w:val="18"/>
+          <w:lang w:val="en-GB"/>
+        </w:rPr>
+        <w:t>.</w:t>
+      </w:r>
+      <w:r>
+        <w:rPr>
+          <w:b/>
+          <w:bCs/>
+          <w:color w:val="C00000"/>
+          <w:sz w:val="18"/>
+          <w:szCs w:val="18"/>
+          <w:lang w:val="en-GB"/>
+        </w:rPr>
+        <w:t>1</w:t>
+      </w:r>
+      <w:r>
+        <w:rPr>
+          <w:b/>
+          <w:bCs/>
+          <w:color w:val="C00000"/>
+          <w:sz w:val="18"/>
+          <w:szCs w:val="18"/>
+          <w:lang w:val="en-GB"/>
+        </w:rPr>
+        <w:t xml:space="preserve"> (2025042</w:t>
+      </w:r>
+      <w:r>
+        <w:rPr>
+          <w:b/>
+          <w:bCs/>
+          <w:color w:val="C00000"/>
+          <w:sz w:val="18"/>
+          <w:szCs w:val="18"/>
+          <w:lang w:val="en-GB"/>
+        </w:rPr>
+        <w:t>3</w:t>
+      </w:r>
+      <w:r>
+        <w:rPr>
+          <w:b/>
+          <w:bCs/>
+          <w:color w:val="C00000"/>
+          <w:sz w:val="18"/>
+          <w:szCs w:val="18"/>
+          <w:lang w:val="en-GB"/>
+        </w:rPr>
+        <w:t>)</w:t>
+      </w:r>
+    </w:p>
+    <w:p>
+      <w:pPr>
+        <w:spacing w:after="0" w:line="240" w:lineRule="auto"/>
+        <w:rPr>
+          <w:sz w:val="18"/>
+          <w:szCs w:val="18"/>
+          <w:lang w:val="en-GB"/>
+        </w:rPr>
+      </w:pPr>
+      <w:r>
+        <w:rPr>
+          <w:sz w:val="18"/>
+          <w:szCs w:val="18"/>
+          <w:lang w:val="en-GB"/>
+        </w:rPr>
+        <w:t xml:space="preserve">1. </w:t>
+      </w:r>
+      <w:r>
+        <w:rPr>
+          <w:sz w:val="18"/>
+          <w:szCs w:val="18"/>
+          <w:lang w:val="en-GB"/>
+        </w:rPr>
+        <w:t>maximum number of entries in table increased from 50 to 100.</w:t>
       </w:r>
     </w:p>
     <w:p>

</xml_diff>

<commit_message>
1. flag renamed to gstate throughout the code.
</commit_message>
<xml_diff>
--- a/manual.docx
+++ b/manual.docx
@@ -107,97 +107,7 @@
           <w:color w:val="C00000"/>
           <w:lang w:val="en-GB"/>
         </w:rPr>
-        <w:t>1.</w:t>
-      </w:r>
-      <w:r>
-        <w:rPr>
-          <w:b/>
-          <w:bCs/>
-          <w:color w:val="C00000"/>
-          <w:lang w:val="en-GB"/>
-        </w:rPr>
-        <w:t>4</w:t>
-      </w:r>
-      <w:r>
-        <w:rPr>
-          <w:b/>
-          <w:bCs/>
-          <w:color w:val="C00000"/>
-          <w:lang w:val="en-GB"/>
-        </w:rPr>
-        <w:t>.</w:t>
-      </w:r>
-      <w:r>
-        <w:rPr>
-          <w:b/>
-          <w:bCs/>
-          <w:color w:val="C00000"/>
-          <w:lang w:val="en-GB"/>
-        </w:rPr>
-        <w:t>1</w:t>
-      </w:r>
-      <w:r>
-        <w:rPr>
-          <w:b/>
-          <w:bCs/>
-          <w:color w:val="C00000"/>
-          <w:lang w:val="en-GB"/>
-        </w:rPr>
-        <w:t xml:space="preserve"> (</w:t>
-      </w:r>
-      <w:r>
-        <w:rPr>
-          <w:b/>
-          <w:bCs/>
-          <w:color w:val="C00000"/>
-          <w:lang w:val="en-GB"/>
-        </w:rPr>
-        <w:t>202</w:t>
-      </w:r>
-      <w:r>
-        <w:rPr>
-          <w:b/>
-          <w:bCs/>
-          <w:color w:val="C00000"/>
-          <w:lang w:val="en-GB"/>
-        </w:rPr>
-        <w:t>50</w:t>
-      </w:r>
-      <w:r>
-        <w:rPr>
-          <w:b/>
-          <w:bCs/>
-          <w:color w:val="C00000"/>
-          <w:lang w:val="en-GB"/>
-        </w:rPr>
-        <w:t>4</w:t>
-      </w:r>
-      <w:r>
-        <w:rPr>
-          <w:b/>
-          <w:bCs/>
-          <w:color w:val="C00000"/>
-          <w:lang w:val="en-GB"/>
-        </w:rPr>
-        <w:t>2</w:t>
-      </w:r>
-      <w:r>
-        <w:rPr>
-          <w:b/>
-          <w:bCs/>
-          <w:color w:val="C00000"/>
-          <w:lang w:val="en-GB"/>
-        </w:rPr>
-        <w:t>3</w:t>
-      </w:r>
-      <w:r>
-        <w:rPr>
-          <w:b/>
-          <w:bCs/>
-          <w:color w:val="C00000"/>
-          <w:lang w:val="en-GB"/>
-        </w:rPr>
-        <w:t>)</w:t>
+        <w:t>1.5.0 (20250730)</w:t>
       </w:r>
     </w:p>
     <w:p>
@@ -1295,9 +1205,48 @@
           <w:szCs w:val="18"/>
           <w:lang w:val="en-GB"/>
         </w:rPr>
-        <w:t>1</w:t>
-      </w:r>
-      <w:r>
+        <w:t>1 (20250423)</w:t>
+      </w:r>
+    </w:p>
+    <w:p>
+      <w:pPr>
+        <w:spacing w:after="0" w:line="240" w:lineRule="auto"/>
+        <w:rPr>
+          <w:sz w:val="18"/>
+          <w:szCs w:val="18"/>
+          <w:lang w:val="en-GB"/>
+        </w:rPr>
+      </w:pPr>
+      <w:r>
+        <w:rPr>
+          <w:sz w:val="18"/>
+          <w:szCs w:val="18"/>
+          <w:lang w:val="en-GB"/>
+        </w:rPr>
+        <w:t xml:space="preserve">1. </w:t>
+      </w:r>
+      <w:r>
+        <w:rPr>
+          <w:sz w:val="18"/>
+          <w:szCs w:val="18"/>
+          <w:lang w:val="en-GB"/>
+        </w:rPr>
+        <w:t>maximum number of entries in table increased from 50 to 100.</w:t>
+      </w:r>
+    </w:p>
+    <w:p>
+      <w:pPr>
+        <w:spacing w:after="0" w:line="240" w:lineRule="auto"/>
+        <w:rPr>
+          <w:sz w:val="18"/>
+          <w:szCs w:val="18"/>
+          <w:lang w:val="en-GB"/>
+        </w:rPr>
+      </w:pPr>
+    </w:p>
+    <w:p>
+      <w:pPr>
+        <w:spacing w:after="0" w:line="240" w:lineRule="auto"/>
         <w:rPr>
           <w:b/>
           <w:bCs/>
@@ -1306,8 +1255,7 @@
           <w:szCs w:val="18"/>
           <w:lang w:val="en-GB"/>
         </w:rPr>
-        <w:t xml:space="preserve"> (2025042</w:t>
-      </w:r>
+      </w:pPr>
       <w:r>
         <w:rPr>
           <w:b/>
@@ -1317,7 +1265,7 @@
           <w:szCs w:val="18"/>
           <w:lang w:val="en-GB"/>
         </w:rPr>
-        <w:t>3</w:t>
+        <w:t>1.</w:t>
       </w:r>
       <w:r>
         <w:rPr>
@@ -1328,7 +1276,29 @@
           <w:szCs w:val="18"/>
           <w:lang w:val="en-GB"/>
         </w:rPr>
-        <w:t>)</w:t>
+        <w:t>5</w:t>
+      </w:r>
+      <w:r>
+        <w:rPr>
+          <w:b/>
+          <w:bCs/>
+          <w:color w:val="C00000"/>
+          <w:sz w:val="18"/>
+          <w:szCs w:val="18"/>
+          <w:lang w:val="en-GB"/>
+        </w:rPr>
+        <w:t>.</w:t>
+      </w:r>
+      <w:r>
+        <w:rPr>
+          <w:b/>
+          <w:bCs/>
+          <w:color w:val="C00000"/>
+          <w:sz w:val="18"/>
+          <w:szCs w:val="18"/>
+          <w:lang w:val="en-GB"/>
+        </w:rPr>
+        <w:t>0 (20250730)</w:t>
       </w:r>
     </w:p>
     <w:p>
@@ -1350,11 +1320,37 @@
       </w:r>
       <w:r>
         <w:rPr>
-          <w:sz w:val="18"/>
-          <w:szCs w:val="18"/>
-          <w:lang w:val="en-GB"/>
-        </w:rPr>
-        <w:t>maximum number of entries in table increased from 50 to 100.</w:t>
+          <w:rFonts w:ascii="Courier New" w:hAnsi="Courier New" w:cs="Courier New"/>
+          <w:sz w:val="18"/>
+          <w:szCs w:val="18"/>
+          <w:lang w:val="en-GB"/>
+        </w:rPr>
+        <w:t>flag</w:t>
+      </w:r>
+      <w:r>
+        <w:rPr>
+          <w:sz w:val="18"/>
+          <w:szCs w:val="18"/>
+          <w:lang w:val="en-GB"/>
+        </w:rPr>
+        <w:t xml:space="preserve"> renamed to </w:t>
+      </w:r>
+      <w:r>
+        <w:rPr>
+          <w:rFonts w:ascii="Courier New" w:hAnsi="Courier New" w:cs="Courier New"/>
+          <w:sz w:val="18"/>
+          <w:szCs w:val="18"/>
+          <w:lang w:val="en-GB"/>
+        </w:rPr>
+        <w:t>gstate</w:t>
+      </w:r>
+      <w:r>
+        <w:rPr>
+          <w:sz w:val="18"/>
+          <w:szCs w:val="18"/>
+          <w:lang w:val="en-GB"/>
+        </w:rPr>
+        <w:t xml:space="preserve"> throughout the code.</w:t>
       </w:r>
     </w:p>
     <w:p>
@@ -1366,6 +1362,195 @@
           <w:lang w:val="en-GB"/>
         </w:rPr>
       </w:pPr>
+      <w:r>
+        <w:rPr>
+          <w:sz w:val="18"/>
+          <w:szCs w:val="18"/>
+          <w:lang w:val="en-GB"/>
+        </w:rPr>
+        <w:t xml:space="preserve">2. Check of </w:t>
+      </w:r>
+      <w:r>
+        <w:rPr>
+          <w:rFonts w:ascii="Courier New" w:hAnsi="Courier New" w:cs="Courier New"/>
+          <w:sz w:val="18"/>
+          <w:szCs w:val="18"/>
+          <w:lang w:val="en-GB"/>
+        </w:rPr>
+        <w:t>gstate</w:t>
+      </w:r>
+      <w:r>
+        <w:rPr>
+          <w:sz w:val="18"/>
+          <w:szCs w:val="18"/>
+          <w:lang w:val="en-GB"/>
+        </w:rPr>
+        <w:t xml:space="preserve"> after restart added.</w:t>
+      </w:r>
+    </w:p>
+    <w:p>
+      <w:pPr>
+        <w:spacing w:after="0" w:line="240" w:lineRule="auto"/>
+        <w:rPr>
+          <w:sz w:val="18"/>
+          <w:szCs w:val="18"/>
+          <w:lang w:val="en-GB"/>
+        </w:rPr>
+      </w:pPr>
+      <w:r>
+        <w:rPr>
+          <w:sz w:val="18"/>
+          <w:szCs w:val="18"/>
+          <w:lang w:val="en-GB"/>
+        </w:rPr>
+        <w:t xml:space="preserve">3. </w:t>
+      </w:r>
+      <w:r>
+        <w:rPr>
+          <w:sz w:val="18"/>
+          <w:szCs w:val="18"/>
+          <w:lang w:val="en-GB"/>
+        </w:rPr>
+        <w:t xml:space="preserve">Fuel </w:t>
+      </w:r>
+      <w:r>
+        <w:rPr>
+          <w:sz w:val="18"/>
+          <w:szCs w:val="18"/>
+          <w:lang w:val="en-GB"/>
+        </w:rPr>
+        <w:t>s</w:t>
+      </w:r>
+      <w:r>
+        <w:rPr>
+          <w:sz w:val="18"/>
+          <w:szCs w:val="18"/>
+          <w:lang w:val="en-GB"/>
+        </w:rPr>
+        <w:t xml:space="preserve">oftening </w:t>
+      </w:r>
+      <w:r>
+        <w:rPr>
+          <w:sz w:val="18"/>
+          <w:szCs w:val="18"/>
+          <w:lang w:val="en-GB"/>
+        </w:rPr>
+        <w:t>n</w:t>
+      </w:r>
+      <w:r>
+        <w:rPr>
+          <w:sz w:val="18"/>
+          <w:szCs w:val="18"/>
+          <w:lang w:val="en-GB"/>
+        </w:rPr>
+        <w:t xml:space="preserve">ear </w:t>
+      </w:r>
+      <w:r>
+        <w:rPr>
+          <w:sz w:val="18"/>
+          <w:szCs w:val="18"/>
+          <w:lang w:val="en-GB"/>
+        </w:rPr>
+        <w:t>m</w:t>
+      </w:r>
+      <w:r>
+        <w:rPr>
+          <w:sz w:val="18"/>
+          <w:szCs w:val="18"/>
+          <w:lang w:val="en-GB"/>
+        </w:rPr>
+        <w:t>elting</w:t>
+      </w:r>
+      <w:r>
+        <w:rPr>
+          <w:sz w:val="18"/>
+          <w:szCs w:val="18"/>
+          <w:lang w:val="en-GB"/>
+        </w:rPr>
+        <w:t xml:space="preserve"> added (Young modulus).</w:t>
+      </w:r>
+    </w:p>
+    <w:p>
+      <w:pPr>
+        <w:spacing w:after="0" w:line="240" w:lineRule="auto"/>
+        <w:rPr>
+          <w:sz w:val="18"/>
+          <w:szCs w:val="18"/>
+          <w:lang w:val="en-US"/>
+        </w:rPr>
+      </w:pPr>
+      <w:r>
+        <w:rPr>
+          <w:sz w:val="18"/>
+          <w:szCs w:val="18"/>
+          <w:lang w:val="en-GB"/>
+        </w:rPr>
+        <w:t xml:space="preserve">4. </w:t>
+      </w:r>
+      <w:r>
+        <w:rPr>
+          <w:sz w:val="18"/>
+          <w:szCs w:val="18"/>
+          <w:lang w:val="en-GB"/>
+        </w:rPr>
+        <w:t xml:space="preserve">Molten </w:t>
+      </w:r>
+      <w:r>
+        <w:rPr>
+          <w:sz w:val="18"/>
+          <w:szCs w:val="18"/>
+          <w:lang w:val="en-GB"/>
+        </w:rPr>
+        <w:t>f</w:t>
+      </w:r>
+      <w:r>
+        <w:rPr>
+          <w:sz w:val="18"/>
+          <w:szCs w:val="18"/>
+          <w:lang w:val="en-GB"/>
+        </w:rPr>
+        <w:t xml:space="preserve">uel </w:t>
+      </w:r>
+      <w:r>
+        <w:rPr>
+          <w:sz w:val="18"/>
+          <w:szCs w:val="18"/>
+          <w:lang w:val="en-GB"/>
+        </w:rPr>
+        <w:t>c</w:t>
+      </w:r>
+      <w:r>
+        <w:rPr>
+          <w:sz w:val="18"/>
+          <w:szCs w:val="18"/>
+          <w:lang w:val="en-GB"/>
+        </w:rPr>
+        <w:t xml:space="preserve">ontribution </w:t>
+      </w:r>
+      <w:r>
+        <w:rPr>
+          <w:sz w:val="18"/>
+          <w:szCs w:val="18"/>
+          <w:lang w:val="en-GB"/>
+        </w:rPr>
+        <w:t>to FGR a</w:t>
+      </w:r>
+      <w:r>
+        <w:rPr>
+          <w:sz w:val="18"/>
+          <w:szCs w:val="18"/>
+          <w:lang w:val="en-GB"/>
+        </w:rPr>
+        <w:t>dded</w:t>
+      </w:r>
+      <w:r>
+        <w:rPr>
+          <w:sz w:val="18"/>
+          <w:szCs w:val="18"/>
+          <w:lang w:val="en-GB"/>
+        </w:rPr>
+        <w:t>.</w:t>
+      </w:r>
     </w:p>
     <w:p>
       <w:pPr>

</xml_diff>